<commit_message>
Astra Linux spec included
</commit_message>
<xml_diff>
--- a/Patroni-practice.docx
+++ b/Patroni-practice.docx
@@ -1,6 +1,6 @@
 
 <file path=word/document.xml><?xml version="1.0" encoding="utf-8"?>
-<w:document xmlns:o="urn:schemas-microsoft-com:office:office" xmlns:r="http://schemas.openxmlformats.org/officeDocument/2006/relationships" xmlns:v="urn:schemas-microsoft-com:vml" xmlns:w="http://schemas.openxmlformats.org/wordprocessingml/2006/main" xmlns:w10="urn:schemas-microsoft-com:office:word" xmlns:wp="http://schemas.openxmlformats.org/drawingml/2006/wordprocessingDrawing" xmlns:wps="http://schemas.microsoft.com/office/word/2010/wordprocessingShape" xmlns:wpg="http://schemas.microsoft.com/office/word/2010/wordprocessingGroup" xmlns:mc="http://schemas.openxmlformats.org/markup-compatibility/2006" xmlns:wp14="http://schemas.microsoft.com/office/word/2010/wordprocessingDrawing" xmlns:w14="http://schemas.microsoft.com/office/word/2010/wordml" mc:Ignorable="w14 wp14">
+<w:document xmlns:o="urn:schemas-microsoft-com:office:office" xmlns:r="http://schemas.openxmlformats.org/officeDocument/2006/relationships" xmlns:v="urn:schemas-microsoft-com:vml" xmlns:w="http://schemas.openxmlformats.org/wordprocessingml/2006/main" xmlns:w10="urn:schemas-microsoft-com:office:word" xmlns:wp="http://schemas.openxmlformats.org/drawingml/2006/wordprocessingDrawing" xmlns:wps="http://schemas.microsoft.com/office/word/2010/wordprocessingShape" xmlns:wpg="http://schemas.microsoft.com/office/word/2010/wordprocessingGroup" xmlns:mc="http://schemas.openxmlformats.org/markup-compatibility/2006" xmlns:wp14="http://schemas.microsoft.com/office/word/2010/wordprocessingDrawing" xmlns:w14="http://schemas.microsoft.com/office/word/2010/wordml" xmlns:w15="http://schemas.microsoft.com/office/word/2012/wordml" mc:Ignorable="w14 wp14 w15">
   <w:body>
     <w:p>
       <w:pPr>
@@ -34,98 +34,66 @@
       </w:pPr>
       <w:r>
         <w:rPr/>
-        <mc:AlternateContent>
-          <mc:Choice Requires="wps">
-            <w:drawing>
-              <wp:inline distT="0" distB="0" distL="0" distR="0">
-                <wp:extent cx="6050915" cy="3449320"/>
-                <wp:effectExtent l="0" t="0" r="0" b="0"/>
-                <wp:docPr id="1" name="Shape1"/>
-                <a:graphic xmlns:a="http://schemas.openxmlformats.org/drawingml/2006/main">
-                  <a:graphicData uri="http://schemas.openxmlformats.org/drawingml/2006/picture">
-                    <pic:pic xmlns:pic="http://schemas.openxmlformats.org/drawingml/2006/picture">
-                      <pic:nvPicPr>
-                        <pic:cNvPr id="0" name="Shape1" descr=""/>
-                        <pic:cNvPicPr/>
-                      </pic:nvPicPr>
-                      <pic:blipFill>
-                        <a:blip r:embed="rId2"/>
-                        <a:stretch/>
-                      </pic:blipFill>
-                      <pic:spPr>
-                        <a:xfrm>
-                          <a:off x="0" y="0"/>
-                          <a:ext cx="6050160" cy="3448800"/>
-                        </a:xfrm>
-                        <a:prstGeom prst="rect">
-                          <a:avLst/>
-                        </a:prstGeom>
-                        <a:ln w="17640">
-                          <a:noFill/>
-                        </a:ln>
-                      </pic:spPr>
-                    </pic:pic>
-                  </a:graphicData>
-                </a:graphic>
-              </wp:inline>
-            </w:drawing>
-          </mc:Choice>
-          <mc:Fallback>
-            <w:pict>
-              <v:shapetype id="shapetype_75" coordsize="21600,21600" o:spt="75" o:preferrelative="t" path="m@4@5l@4@11@9@11@9@5xe" filled="f" stroked="f">
-                <v:stroke joinstyle="miter"/>
-                <v:formulas>
-                  <v:f eqn="if lineDrawn pixelLineWidth 0"/>
-                  <v:f eqn="sum @0 1 0"/>
-                  <v:f eqn="sum 0 0 @1"/>
-                  <v:f eqn="prod @2 1 2"/>
-                  <v:f eqn="prod @3 21600 pixelWidth"/>
-                  <v:f eqn="prod @3 21600 pixelHeight"/>
-                  <v:f eqn="sum @0 0 1"/>
-                  <v:f eqn="prod @6 1 2"/>
-                  <v:f eqn="prod @7 21600 pixelWidth"/>
-                  <v:f eqn="sum @8 21600 0"/>
-                  <v:f eqn="prod @7 21600 pixelHeight"/>
-                  <v:f eqn="sum @10 21600 0"/>
-                </v:formulas>
-                <v:path o:extrusionok="f" gradientshapeok="t" o:connecttype="rect"/>
-                <o:lock v:ext="edit" aspectratio="t"/>
-              </v:shapetype>
-              <v:shape id="shape_0" ID="Shape1" stroked="f" style="position:absolute;margin-left:0pt;margin-top:-26.25pt;width:476.35pt;height:271.5pt;mso-wrap-style:none;v-text-anchor:middle;mso-position-vertical:top" type="shapetype_75">
-                <v:imagedata r:id="rId2" o:detectmouseclick="t"/>
-                <v:stroke color="#009bdd" weight="17640" joinstyle="round" endcap="flat"/>
-                <w10:wrap type="none"/>
-              </v:shape>
-            </w:pict>
-          </mc:Fallback>
-        </mc:AlternateContent>
-      </w:r>
-    </w:p>
-    <w:p>
-      <w:pPr>
-        <w:pStyle w:val="Normal"/>
-        <w:bidi w:val="0"/>
-        <w:jc w:val="left"/>
-        <w:rPr/>
-      </w:pPr>
-      <w:r>
-        <w:rPr/>
-      </w:r>
-    </w:p>
-    <w:p>
-      <w:pPr>
-        <w:pStyle w:val="Normal"/>
-        <w:bidi w:val="0"/>
-        <w:jc w:val="left"/>
-        <w:rPr/>
-      </w:pPr>
-      <w:r>
-        <w:rPr/>
-        <w:t xml:space="preserve">* </w:t>
-      </w:r>
-      <w:r>
-        <w:rPr/>
-        <w:t>конфигурационные файлы представлены в git-репозитории :</w:t>
+        <w:drawing>
+          <wp:inline distT="0" distB="0" distL="0" distR="0">
+            <wp:extent cx="6050915" cy="3449320"/>
+            <wp:effectExtent l="0" t="0" r="0" b="0"/>
+            <wp:docPr id="1" name="Shape1" descr=""/>
+            <wp:cNvGraphicFramePr>
+              <a:graphicFrameLocks xmlns:a="http://schemas.openxmlformats.org/drawingml/2006/main" noChangeAspect="1"/>
+            </wp:cNvGraphicFramePr>
+            <a:graphic xmlns:a="http://schemas.openxmlformats.org/drawingml/2006/main">
+              <a:graphicData uri="http://schemas.openxmlformats.org/drawingml/2006/picture">
+                <pic:pic xmlns:pic="http://schemas.openxmlformats.org/drawingml/2006/picture">
+                  <pic:nvPicPr>
+                    <pic:cNvPr id="1" name="Shape1" descr=""/>
+                    <pic:cNvPicPr>
+                      <a:picLocks noChangeAspect="1" noChangeArrowheads="1"/>
+                    </pic:cNvPicPr>
+                  </pic:nvPicPr>
+                  <pic:blipFill>
+                    <a:blip r:embed="rId2"/>
+                    <a:stretch>
+                      <a:fillRect/>
+                    </a:stretch>
+                  </pic:blipFill>
+                  <pic:spPr bwMode="auto">
+                    <a:xfrm>
+                      <a:off x="0" y="0"/>
+                      <a:ext cx="6050915" cy="3449320"/>
+                    </a:xfrm>
+                    <a:prstGeom prst="rect">
+                      <a:avLst/>
+                    </a:prstGeom>
+                  </pic:spPr>
+                </pic:pic>
+              </a:graphicData>
+            </a:graphic>
+          </wp:inline>
+        </w:drawing>
+      </w:r>
+    </w:p>
+    <w:p>
+      <w:pPr>
+        <w:pStyle w:val="Normal"/>
+        <w:bidi w:val="0"/>
+        <w:jc w:val="left"/>
+        <w:rPr/>
+      </w:pPr>
+      <w:r>
+        <w:rPr/>
+      </w:r>
+    </w:p>
+    <w:p>
+      <w:pPr>
+        <w:pStyle w:val="Normal"/>
+        <w:bidi w:val="0"/>
+        <w:jc w:val="left"/>
+        <w:rPr/>
+      </w:pPr>
+      <w:r>
+        <w:rPr/>
+        <w:t>* конфигурационные файлы представлены в git-репозитории :</w:t>
       </w:r>
     </w:p>
     <w:p>
@@ -212,31 +180,7 @@
       </w:pPr>
       <w:r>
         <w:rPr/>
-        <w:t>etcd1 — '</w:t>
-      </w:r>
-      <w:r>
-        <w:rPr/>
-        <w:t>ppservice1</w:t>
-      </w:r>
-      <w:r>
-        <w:rPr/>
-        <w:t>'</w:t>
-      </w:r>
-      <w:r>
-        <w:rPr/>
-        <w:t xml:space="preserve"> </w:t>
-      </w:r>
-      <w:r>
-        <w:rPr/>
-        <w:t>[</w:t>
-      </w:r>
-      <w:r>
-        <w:rPr/>
-        <w:t>10.101.10.51</w:t>
-      </w:r>
-      <w:r>
-        <w:rPr/>
-        <w:t>]</w:t>
+        <w:t>etcd1 — 'ppservice1' [10.101.10.51]</w:t>
       </w:r>
     </w:p>
     <w:p>
@@ -252,39 +196,7 @@
       </w:pPr>
       <w:r>
         <w:rPr/>
-        <w:t>etcd</w:t>
-      </w:r>
-      <w:r>
-        <w:rPr/>
-        <w:t>2</w:t>
-      </w:r>
-      <w:r>
-        <w:rPr/>
-        <w:t xml:space="preserve"> — '</w:t>
-      </w:r>
-      <w:r>
-        <w:rPr/>
-        <w:t>ppservice2</w:t>
-      </w:r>
-      <w:r>
-        <w:rPr/>
-        <w:t>'</w:t>
-      </w:r>
-      <w:r>
-        <w:rPr/>
-        <w:t xml:space="preserve"> </w:t>
-      </w:r>
-      <w:r>
-        <w:rPr/>
-        <w:t>[</w:t>
-      </w:r>
-      <w:r>
-        <w:rPr/>
-        <w:t>10.101.10.52</w:t>
-      </w:r>
-      <w:r>
-        <w:rPr/>
-        <w:t>]</w:t>
+        <w:t>etcd2 — 'ppservice2' [10.101.10.52]</w:t>
       </w:r>
     </w:p>
     <w:p>
@@ -300,31 +212,7 @@
       </w:pPr>
       <w:r>
         <w:rPr/>
-        <w:t>etcd3 — '</w:t>
-      </w:r>
-      <w:r>
-        <w:rPr/>
-        <w:t>ppservice3</w:t>
-      </w:r>
-      <w:r>
-        <w:rPr/>
-        <w:t>'</w:t>
-      </w:r>
-      <w:r>
-        <w:rPr/>
-        <w:t xml:space="preserve"> </w:t>
-      </w:r>
-      <w:r>
-        <w:rPr/>
-        <w:t>[</w:t>
-      </w:r>
-      <w:r>
-        <w:rPr/>
-        <w:t>10.101.10.53</w:t>
-      </w:r>
-      <w:r>
-        <w:rPr/>
-        <w:t>]</w:t>
+        <w:t>etcd3 — 'ppservice3' [10.101.10.53]</w:t>
       </w:r>
     </w:p>
     <w:p>
@@ -340,39 +228,7 @@
       </w:pPr>
       <w:r>
         <w:rPr/>
-        <w:t>p</w:t>
-      </w:r>
-      <w:r>
-        <w:rPr/>
-        <w:t xml:space="preserve">ostgres1 — </w:t>
-      </w:r>
-      <w:r>
-        <w:rPr/>
-        <w:t>'</w:t>
-      </w:r>
-      <w:r>
-        <w:rPr/>
-        <w:t>pppg1</w:t>
-      </w:r>
-      <w:r>
-        <w:rPr/>
-        <w:t>'</w:t>
-      </w:r>
-      <w:r>
-        <w:rPr/>
-        <w:t xml:space="preserve"> </w:t>
-      </w:r>
-      <w:r>
-        <w:rPr/>
-        <w:t>[</w:t>
-      </w:r>
-      <w:r>
-        <w:rPr/>
-        <w:t>10.101.10.101</w:t>
-      </w:r>
-      <w:r>
-        <w:rPr/>
-        <w:t>]</w:t>
+        <w:t>postgres1 — 'pppg1' [10.101.10.101]</w:t>
       </w:r>
     </w:p>
     <w:p>
@@ -388,31 +244,7 @@
       </w:pPr>
       <w:r>
         <w:rPr/>
-        <w:t xml:space="preserve">postgres2 — </w:t>
-      </w:r>
-      <w:r>
-        <w:rPr/>
-        <w:t>'</w:t>
-      </w:r>
-      <w:r>
-        <w:rPr/>
-        <w:t>pppg2</w:t>
-      </w:r>
-      <w:r>
-        <w:rPr/>
-        <w:t>'</w:t>
-      </w:r>
-      <w:r>
-        <w:rPr/>
-        <w:t xml:space="preserve"> [10.101.10.</w:t>
-      </w:r>
-      <w:r>
-        <w:rPr/>
-        <w:t>102</w:t>
-      </w:r>
-      <w:r>
-        <w:rPr/>
-        <w:t>]</w:t>
+        <w:t>postgres2 — 'pppg2' [10.101.10.102]</w:t>
       </w:r>
     </w:p>
     <w:p>
@@ -428,39 +260,7 @@
       </w:pPr>
       <w:r>
         <w:rPr/>
-        <w:t>haproxy1 — '</w:t>
-      </w:r>
-      <w:r>
-        <w:rPr/>
-        <w:t>ceph</w:t>
-      </w:r>
-      <w:r>
-        <w:rPr/>
-        <w:t>pphaproxy1</w:t>
-      </w:r>
-      <w:r>
-        <w:rPr/>
-        <w:t>'</w:t>
-      </w:r>
-      <w:r>
-        <w:rPr/>
-        <w:t xml:space="preserve"> [</w:t>
-      </w:r>
-      <w:r>
-        <w:rPr/>
-        <w:t>dhcp,</w:t>
-      </w:r>
-      <w:r>
-        <w:rPr/>
-        <w:t>10.101.10.</w:t>
-      </w:r>
-      <w:r>
-        <w:rPr/>
-        <w:t>200</w:t>
-      </w:r>
-      <w:r>
-        <w:rPr/>
-        <w:t>]</w:t>
+        <w:t>haproxy1 — 'cephpphaproxy1' [dhcp,10.101.10.200]</w:t>
       </w:r>
     </w:p>
     <w:p>
@@ -484,14 +284,7 @@
           <w:i/>
           <w:iCs/>
         </w:rPr>
-        <w:t xml:space="preserve">* </w:t>
-      </w:r>
-      <w:r>
-        <w:rPr>
-          <w:i/>
-          <w:iCs/>
-        </w:rPr>
-        <w:t xml:space="preserve">AstraLinux — имена хостов не должны содержать символ '_', </w:t>
+        <w:t xml:space="preserve">* AstraLinux — имена хостов не должны содержать символ '_', </w:t>
       </w:r>
       <w:r>
         <w:rPr>
@@ -522,35 +315,7 @@
           <w:i w:val="false"/>
           <w:iCs w:val="false"/>
         </w:rPr>
-        <w:t xml:space="preserve">* </w:t>
-      </w:r>
-      <w:r>
-        <w:rPr>
-          <w:i w:val="false"/>
-          <w:iCs w:val="false"/>
-        </w:rPr>
-        <w:t>Конфигурация:</w:t>
-      </w:r>
-      <w:r>
-        <w:rPr>
-          <w:i w:val="false"/>
-          <w:iCs w:val="false"/>
-        </w:rPr>
-        <w:t xml:space="preserve"> </w:t>
-      </w:r>
-      <w:r>
-        <w:rPr>
-          <w:i w:val="false"/>
-          <w:iCs w:val="false"/>
-        </w:rPr>
-        <w:t>ОЗУ=</w:t>
-      </w:r>
-      <w:r>
-        <w:rPr>
-          <w:i w:val="false"/>
-          <w:iCs w:val="false"/>
-        </w:rPr>
-        <w:t>1024, console mode, сетевые репозитории /etc/apt/sources.list</w:t>
+        <w:t>* Конфигурация: ОЗУ=1024, console mode, сетевые репозитории /etc/apt/sources.list</w:t>
       </w:r>
     </w:p>
     <w:p>
@@ -625,11 +390,7 @@
       </w:r>
       <w:r>
         <w:rPr/>
-        <w:t xml:space="preserve"> для создания распределённого хранилища </w:t>
-      </w:r>
-      <w:r>
-        <w:rPr/>
-        <w:t>на хостах etcd1, etcd2, etcd3</w:t>
+        <w:t xml:space="preserve"> для создания распределённого хранилища на хостах etcd1, etcd2, etcd3</w:t>
       </w:r>
     </w:p>
     <w:p>
@@ -662,7 +423,7 @@
           <w:ilvl w:val="0"/>
           <w:numId w:val="0"/>
         </w:numPr>
-        <w:shd w:fill="AFD095" w:val="clear"/>
+        <w:shd w:val="clear" w:fill="AFD095"/>
         <w:bidi w:val="0"/>
         <w:ind w:left="1080" w:hanging="0"/>
         <w:jc w:val="left"/>
@@ -712,7 +473,7 @@
           <w:ilvl w:val="0"/>
           <w:numId w:val="0"/>
         </w:numPr>
-        <w:shd w:fill="AFD095" w:val="clear"/>
+        <w:shd w:val="clear" w:fill="AFD095"/>
         <w:bidi w:val="0"/>
         <w:ind w:left="1080" w:hanging="0"/>
         <w:jc w:val="left"/>
@@ -730,7 +491,7 @@
           <w:ilvl w:val="0"/>
           <w:numId w:val="0"/>
         </w:numPr>
-        <w:shd w:fill="AFD095" w:val="clear"/>
+        <w:shd w:val="clear" w:fill="AFD095"/>
         <w:bidi w:val="0"/>
         <w:ind w:left="1080" w:hanging="0"/>
         <w:jc w:val="left"/>
@@ -785,7 +546,7 @@
           <w:ilvl w:val="0"/>
           <w:numId w:val="0"/>
         </w:numPr>
-        <w:shd w:fill="AFD095" w:val="clear"/>
+        <w:shd w:val="clear" w:fill="AFD095"/>
         <w:bidi w:val="0"/>
         <w:ind w:left="1080" w:hanging="0"/>
         <w:jc w:val="left"/>
@@ -793,19 +554,7 @@
       </w:pPr>
       <w:r>
         <w:rPr/>
-        <w:t xml:space="preserve">$ </w:t>
-      </w:r>
-      <w:r>
-        <w:rPr/>
-        <w:t xml:space="preserve">systemctl </w:t>
-      </w:r>
-      <w:r>
-        <w:rPr/>
-        <w:t>re</w:t>
-      </w:r>
-      <w:r>
-        <w:rPr/>
-        <w:t>start etcd.service</w:t>
+        <w:t>$ systemctl restart etcd.service</w:t>
       </w:r>
     </w:p>
     <w:p>
@@ -839,7 +588,7 @@
           <w:ilvl w:val="0"/>
           <w:numId w:val="0"/>
         </w:numPr>
-        <w:shd w:fill="AFD095" w:val="clear"/>
+        <w:shd w:val="clear" w:fill="AFD095"/>
         <w:bidi w:val="0"/>
         <w:ind w:left="1080" w:hanging="0"/>
         <w:jc w:val="left"/>
@@ -857,7 +606,7 @@
           <w:ilvl w:val="0"/>
           <w:numId w:val="0"/>
         </w:numPr>
-        <w:shd w:fill="AFD095" w:val="clear"/>
+        <w:shd w:val="clear" w:fill="AFD095"/>
         <w:bidi w:val="0"/>
         <w:ind w:left="1080" w:hanging="0"/>
         <w:jc w:val="left"/>
@@ -865,11 +614,7 @@
       </w:pPr>
       <w:r>
         <w:rPr/>
-        <w:t xml:space="preserve">$ </w:t>
-      </w:r>
-      <w:r>
-        <w:rPr/>
-        <w:t>etcdctl member list</w:t>
+        <w:t>$ etcdctl member list</w:t>
       </w:r>
     </w:p>
     <w:p>
@@ -909,14 +654,7 @@
           <w:b/>
           <w:bCs/>
         </w:rPr>
-        <w:t>/</w:t>
-      </w:r>
-      <w:r>
-        <w:rPr>
-          <w:b/>
-          <w:bCs/>
-        </w:rPr>
-        <w:t>etc/default/etcd</w:t>
+        <w:t>/etc/default/etcd</w:t>
       </w:r>
       <w:r>
         <w:rPr/>
@@ -930,7 +668,7 @@
           <w:ilvl w:val="0"/>
           <w:numId w:val="0"/>
         </w:numPr>
-        <w:shd w:fill="AFD095" w:val="clear"/>
+        <w:shd w:val="clear" w:fill="AFD095"/>
         <w:bidi w:val="0"/>
         <w:ind w:left="720" w:hanging="0"/>
         <w:jc w:val="left"/>
@@ -978,11 +716,11 @@
                 <a:graphic xmlns:a="http://schemas.openxmlformats.org/drawingml/2006/main">
                   <a:graphicData uri="http://schemas.microsoft.com/office/word/2010/wordprocessingShape">
                     <wps:wsp>
-                      <wps:cNvSpPr txBox="1"/>
+                      <wps:cNvSpPr/>
                       <wps:spPr>
                         <a:xfrm>
                           <a:off x="0" y="0"/>
-                          <a:ext cx="5429160" cy="2311920"/>
+                          <a:ext cx="5429880" cy="2312640"/>
                         </a:xfrm>
                         <a:prstGeom prst="rect">
                           <a:avLst/>
@@ -994,176 +732,193 @@
                           <a:noFill/>
                         </a:ln>
                       </wps:spPr>
+                      <wps:style>
+                        <a:lnRef idx="0"/>
+                        <a:fillRef idx="0"/>
+                        <a:effectRef idx="0"/>
+                        <a:fontRef idx="minor"/>
+                      </wps:style>
                       <wps:txbx>
                         <w:txbxContent>
                           <w:p>
                             <w:pPr>
+                              <w:pStyle w:val="FrameContents"/>
                               <w:bidi w:val="0"/>
                               <w:ind w:left="0" w:right="0" w:hanging="0"/>
                               <w:rPr/>
                             </w:pPr>
                             <w:r>
                               <w:rPr>
-                                <w:sz w:val="24"/>
                                 <w:b w:val="false"/>
                                 <w:bCs w:val="false"/>
+                                <w:sz w:val="24"/>
                               </w:rPr>
                               <w:t>ETCD_NAME="ppservices1"</w:t>
                             </w:r>
                           </w:p>
                           <w:p>
                             <w:pPr>
+                              <w:pStyle w:val="FrameContents"/>
                               <w:bidi w:val="0"/>
                               <w:ind w:left="0" w:right="0" w:hanging="0"/>
                               <w:rPr/>
                             </w:pPr>
                             <w:r>
                               <w:rPr>
-                                <w:sz w:val="24"/>
                                 <w:b w:val="false"/>
                                 <w:bCs w:val="false"/>
+                                <w:sz w:val="24"/>
                               </w:rPr>
                               <w:t>ETCD_LISTEN_CLIENT_URLS="http://0.0.0.0:2379"</w:t>
                             </w:r>
                           </w:p>
                           <w:p>
                             <w:pPr>
+                              <w:pStyle w:val="FrameContents"/>
                               <w:bidi w:val="0"/>
                               <w:ind w:left="0" w:right="0" w:hanging="0"/>
                               <w:rPr/>
                             </w:pPr>
                             <w:r>
                               <w:rPr>
-                                <w:sz w:val="24"/>
                                 <w:b w:val="false"/>
                                 <w:bCs w:val="false"/>
+                                <w:sz w:val="24"/>
                               </w:rPr>
                               <w:t>ETCD_ADVERTISE_CLIENT_URLS="http://10.101.10.51:2379"</w:t>
                             </w:r>
                           </w:p>
                           <w:p>
                             <w:pPr>
+                              <w:pStyle w:val="FrameContents"/>
                               <w:bidi w:val="0"/>
                               <w:ind w:left="0" w:right="0" w:hanging="0"/>
                               <w:rPr/>
                             </w:pPr>
                             <w:r>
                               <w:rPr>
-                                <w:sz w:val="24"/>
                                 <w:b w:val="false"/>
                                 <w:bCs w:val="false"/>
+                                <w:sz w:val="24"/>
                               </w:rPr>
                               <w:t>ETCD_LISTEN_PEER_URLS="http://0.0.0.0:2380"</w:t>
                             </w:r>
                           </w:p>
                           <w:p>
                             <w:pPr>
+                              <w:pStyle w:val="FrameContents"/>
                               <w:bidi w:val="0"/>
                               <w:ind w:left="0" w:right="0" w:hanging="0"/>
                               <w:rPr/>
                             </w:pPr>
                             <w:r>
                               <w:rPr>
-                                <w:sz w:val="24"/>
                                 <w:b w:val="false"/>
                                 <w:bCs w:val="false"/>
+                                <w:sz w:val="24"/>
                               </w:rPr>
                               <w:t>ETCD_INITIAL_ADVERTISE_PEER_URLS="http://10.101.10.51:2380"</w:t>
                             </w:r>
                           </w:p>
                           <w:p>
                             <w:pPr>
+                              <w:pStyle w:val="FrameContents"/>
                               <w:bidi w:val="0"/>
                               <w:ind w:left="0" w:right="0" w:hanging="0"/>
                               <w:rPr/>
                             </w:pPr>
                             <w:r>
                               <w:rPr>
-                                <w:sz w:val="24"/>
                                 <w:b w:val="false"/>
                                 <w:bCs w:val="false"/>
+                                <w:sz w:val="24"/>
                               </w:rPr>
                               <w:t>ETCD_INITIAL_CLUSTER_TOKEN="etcd-cluster"</w:t>
                             </w:r>
                           </w:p>
                           <w:p>
                             <w:pPr>
+                              <w:pStyle w:val="FrameContents"/>
                               <w:bidi w:val="0"/>
                               <w:ind w:left="0" w:right="0" w:hanging="0"/>
                               <w:rPr/>
                             </w:pPr>
                             <w:r>
                               <w:rPr>
-                                <w:sz w:val="24"/>
                                 <w:b w:val="false"/>
                                 <w:bCs w:val="false"/>
+                                <w:sz w:val="24"/>
                               </w:rPr>
                               <w:t>ETCD_INITIAL_CLUSTER="ppservices1=http://10.101.10.51:2380,ppservices2=http://10.101.10.52:2380,ppservices3=http://10.101.10.53:2380"</w:t>
                             </w:r>
                           </w:p>
                           <w:p>
                             <w:pPr>
+                              <w:pStyle w:val="FrameContents"/>
                               <w:bidi w:val="0"/>
                               <w:ind w:left="0" w:right="0" w:hanging="0"/>
                               <w:rPr/>
                             </w:pPr>
                             <w:r>
                               <w:rPr>
-                                <w:sz w:val="24"/>
                                 <w:b w:val="false"/>
                                 <w:bCs w:val="false"/>
+                                <w:sz w:val="24"/>
                               </w:rPr>
                               <w:t>ETCD_INITIAL_CLUSTER_STATE="new"</w:t>
                             </w:r>
                           </w:p>
                           <w:p>
                             <w:pPr>
+                              <w:pStyle w:val="FrameContents"/>
                               <w:bidi w:val="0"/>
                               <w:ind w:left="0" w:right="0" w:hanging="0"/>
                               <w:rPr/>
                             </w:pPr>
                             <w:r>
                               <w:rPr>
-                                <w:sz w:val="24"/>
                                 <w:b w:val="false"/>
                                 <w:bCs w:val="false"/>
+                                <w:sz w:val="24"/>
                               </w:rPr>
                               <w:t>ETCD_DATA_DIR="/var/lib/etcd/default"</w:t>
                             </w:r>
                           </w:p>
                           <w:p>
                             <w:pPr>
+                              <w:pStyle w:val="FrameContents"/>
                               <w:bidi w:val="0"/>
                               <w:ind w:left="0" w:right="0" w:hanging="0"/>
                               <w:rPr/>
                             </w:pPr>
                             <w:r>
                               <w:rPr>
-                                <w:sz w:val="24"/>
                                 <w:b w:val="false"/>
                                 <w:bCs w:val="false"/>
+                                <w:sz w:val="24"/>
                               </w:rPr>
                               <w:t>ETCD_ELECTION_TIMEOUT="5000"</w:t>
                             </w:r>
                           </w:p>
                           <w:p>
                             <w:pPr>
+                              <w:pStyle w:val="FrameContents"/>
                               <w:bidi w:val="0"/>
                               <w:ind w:left="0" w:right="0" w:hanging="0"/>
                               <w:rPr/>
                             </w:pPr>
                             <w:r>
                               <w:rPr>
-                                <w:sz w:val="24"/>
                                 <w:b w:val="false"/>
                                 <w:bCs w:val="false"/>
+                                <w:sz w:val="24"/>
                               </w:rPr>
                               <w:t>ETCD_HEARTBEAT_INTERVAL="1000"</w:t>
                             </w:r>
                           </w:p>
                         </w:txbxContent>
                       </wps:txbx>
-                      <wps:bodyPr wrap="square" lIns="0" rIns="0" tIns="0" bIns="0">
+                      <wps:bodyPr lIns="0" rIns="0" tIns="0" bIns="0" anchor="t">
                         <a:noAutofit/>
                       </wps:bodyPr>
                     </wps:wsp>
@@ -1174,184 +929,191 @@
           </mc:Choice>
           <mc:Fallback>
             <w:pict>
-              <v:shapetype id="_x0000_t202" coordsize="21600,21600" o:spt="202" path="m,l,21600l21600,21600l21600,xe">
-                <v:stroke joinstyle="miter"/>
-                <v:path gradientshapeok="t" o:connecttype="rect"/>
-              </v:shapetype>
-              <v:shape id="shape_0" ID="Shape2" fillcolor="#b3cac7" stroked="f" style="position:absolute;margin-left:35.35pt;margin-top:3.4pt;width:427.45pt;height:182pt;mso-wrap-style:square;v-text-anchor:top" type="shapetype_202">
+              <v:rect id="shape_0" ID="Shape2" path="m0,0l-2147483645,0l-2147483645,-2147483646l0,-2147483646xe" fillcolor="#b3cac7" stroked="f" o:allowincell="f" style="position:absolute;margin-left:35.35pt;margin-top:3.4pt;width:427.5pt;height:182.05pt;mso-wrap-style:square;v-text-anchor:top">
+                <v:fill o:detectmouseclick="t" type="solid" color2="#4c3538"/>
+                <v:stroke color="#3465a4" joinstyle="round" endcap="flat"/>
                 <v:textbox>
                   <w:txbxContent>
                     <w:p>
                       <w:pPr>
+                        <w:pStyle w:val="FrameContents"/>
                         <w:bidi w:val="0"/>
                         <w:ind w:left="0" w:right="0" w:hanging="0"/>
                         <w:rPr/>
                       </w:pPr>
                       <w:r>
                         <w:rPr>
-                          <w:sz w:val="24"/>
                           <w:b w:val="false"/>
                           <w:bCs w:val="false"/>
+                          <w:sz w:val="24"/>
                         </w:rPr>
                         <w:t>ETCD_NAME="ppservices1"</w:t>
                       </w:r>
                     </w:p>
                     <w:p>
                       <w:pPr>
+                        <w:pStyle w:val="FrameContents"/>
                         <w:bidi w:val="0"/>
                         <w:ind w:left="0" w:right="0" w:hanging="0"/>
                         <w:rPr/>
                       </w:pPr>
                       <w:r>
                         <w:rPr>
-                          <w:sz w:val="24"/>
                           <w:b w:val="false"/>
                           <w:bCs w:val="false"/>
+                          <w:sz w:val="24"/>
                         </w:rPr>
                         <w:t>ETCD_LISTEN_CLIENT_URLS="http://0.0.0.0:2379"</w:t>
                       </w:r>
                     </w:p>
                     <w:p>
                       <w:pPr>
+                        <w:pStyle w:val="FrameContents"/>
                         <w:bidi w:val="0"/>
                         <w:ind w:left="0" w:right="0" w:hanging="0"/>
                         <w:rPr/>
                       </w:pPr>
                       <w:r>
                         <w:rPr>
-                          <w:sz w:val="24"/>
                           <w:b w:val="false"/>
                           <w:bCs w:val="false"/>
+                          <w:sz w:val="24"/>
                         </w:rPr>
                         <w:t>ETCD_ADVERTISE_CLIENT_URLS="http://10.101.10.51:2379"</w:t>
                       </w:r>
                     </w:p>
                     <w:p>
                       <w:pPr>
+                        <w:pStyle w:val="FrameContents"/>
                         <w:bidi w:val="0"/>
                         <w:ind w:left="0" w:right="0" w:hanging="0"/>
                         <w:rPr/>
                       </w:pPr>
                       <w:r>
                         <w:rPr>
-                          <w:sz w:val="24"/>
                           <w:b w:val="false"/>
                           <w:bCs w:val="false"/>
+                          <w:sz w:val="24"/>
                         </w:rPr>
                         <w:t>ETCD_LISTEN_PEER_URLS="http://0.0.0.0:2380"</w:t>
                       </w:r>
                     </w:p>
                     <w:p>
                       <w:pPr>
+                        <w:pStyle w:val="FrameContents"/>
                         <w:bidi w:val="0"/>
                         <w:ind w:left="0" w:right="0" w:hanging="0"/>
                         <w:rPr/>
                       </w:pPr>
                       <w:r>
                         <w:rPr>
-                          <w:sz w:val="24"/>
                           <w:b w:val="false"/>
                           <w:bCs w:val="false"/>
+                          <w:sz w:val="24"/>
                         </w:rPr>
                         <w:t>ETCD_INITIAL_ADVERTISE_PEER_URLS="http://10.101.10.51:2380"</w:t>
                       </w:r>
                     </w:p>
                     <w:p>
                       <w:pPr>
+                        <w:pStyle w:val="FrameContents"/>
                         <w:bidi w:val="0"/>
                         <w:ind w:left="0" w:right="0" w:hanging="0"/>
                         <w:rPr/>
                       </w:pPr>
                       <w:r>
                         <w:rPr>
-                          <w:sz w:val="24"/>
                           <w:b w:val="false"/>
                           <w:bCs w:val="false"/>
+                          <w:sz w:val="24"/>
                         </w:rPr>
                         <w:t>ETCD_INITIAL_CLUSTER_TOKEN="etcd-cluster"</w:t>
                       </w:r>
                     </w:p>
                     <w:p>
                       <w:pPr>
+                        <w:pStyle w:val="FrameContents"/>
                         <w:bidi w:val="0"/>
                         <w:ind w:left="0" w:right="0" w:hanging="0"/>
                         <w:rPr/>
                       </w:pPr>
                       <w:r>
                         <w:rPr>
-                          <w:sz w:val="24"/>
                           <w:b w:val="false"/>
                           <w:bCs w:val="false"/>
+                          <w:sz w:val="24"/>
                         </w:rPr>
                         <w:t>ETCD_INITIAL_CLUSTER="ppservices1=http://10.101.10.51:2380,ppservices2=http://10.101.10.52:2380,ppservices3=http://10.101.10.53:2380"</w:t>
                       </w:r>
                     </w:p>
                     <w:p>
                       <w:pPr>
+                        <w:pStyle w:val="FrameContents"/>
                         <w:bidi w:val="0"/>
                         <w:ind w:left="0" w:right="0" w:hanging="0"/>
                         <w:rPr/>
                       </w:pPr>
                       <w:r>
                         <w:rPr>
-                          <w:sz w:val="24"/>
                           <w:b w:val="false"/>
                           <w:bCs w:val="false"/>
+                          <w:sz w:val="24"/>
                         </w:rPr>
                         <w:t>ETCD_INITIAL_CLUSTER_STATE="new"</w:t>
                       </w:r>
                     </w:p>
                     <w:p>
                       <w:pPr>
+                        <w:pStyle w:val="FrameContents"/>
                         <w:bidi w:val="0"/>
                         <w:ind w:left="0" w:right="0" w:hanging="0"/>
                         <w:rPr/>
                       </w:pPr>
                       <w:r>
                         <w:rPr>
-                          <w:sz w:val="24"/>
                           <w:b w:val="false"/>
                           <w:bCs w:val="false"/>
+                          <w:sz w:val="24"/>
                         </w:rPr>
                         <w:t>ETCD_DATA_DIR="/var/lib/etcd/default"</w:t>
                       </w:r>
                     </w:p>
                     <w:p>
                       <w:pPr>
+                        <w:pStyle w:val="FrameContents"/>
                         <w:bidi w:val="0"/>
                         <w:ind w:left="0" w:right="0" w:hanging="0"/>
                         <w:rPr/>
                       </w:pPr>
                       <w:r>
                         <w:rPr>
-                          <w:sz w:val="24"/>
                           <w:b w:val="false"/>
                           <w:bCs w:val="false"/>
+                          <w:sz w:val="24"/>
                         </w:rPr>
                         <w:t>ETCD_ELECTION_TIMEOUT="5000"</w:t>
                       </w:r>
                     </w:p>
                     <w:p>
                       <w:pPr>
+                        <w:pStyle w:val="FrameContents"/>
                         <w:bidi w:val="0"/>
                         <w:ind w:left="0" w:right="0" w:hanging="0"/>
                         <w:rPr/>
                       </w:pPr>
                       <w:r>
                         <w:rPr>
-                          <w:sz w:val="24"/>
                           <w:b w:val="false"/>
                           <w:bCs w:val="false"/>
+                          <w:sz w:val="24"/>
                         </w:rPr>
                         <w:t>ETCD_HEARTBEAT_INTERVAL="1000"</w:t>
                       </w:r>
                     </w:p>
                   </w:txbxContent>
                 </v:textbox>
-                <v:fill o:detectmouseclick="t" type="solid" color2="#4c3538"/>
-                <v:stroke color="black" joinstyle="round" endcap="flat"/>
                 <w10:wrap type="topAndBottom"/>
-              </v:shape>
+              </v:rect>
             </w:pict>
           </mc:Fallback>
         </mc:AlternateContent>
@@ -1582,11 +1344,7 @@
       </w:pPr>
       <w:r>
         <w:rPr/>
-        <w:t xml:space="preserve">Postgresql </w:t>
-      </w:r>
-      <w:r>
-        <w:rPr/>
-        <w:t>на pg1 и pg2</w:t>
+        <w:t>Postgresql на pg1 и pg2</w:t>
       </w:r>
     </w:p>
     <w:p>
@@ -1596,7 +1354,7 @@
           <w:ilvl w:val="0"/>
           <w:numId w:val="0"/>
         </w:numPr>
-        <w:shd w:fill="AFD095" w:val="clear"/>
+        <w:shd w:val="clear" w:fill="AFD095"/>
         <w:bidi w:val="0"/>
         <w:ind w:left="720" w:hanging="0"/>
         <w:jc w:val="left"/>
@@ -1613,7 +1371,7 @@
           <w:ilvl w:val="0"/>
           <w:numId w:val="0"/>
         </w:numPr>
-        <w:shd w:fill="AFD095" w:val="clear"/>
+        <w:shd w:val="clear" w:fill="AFD095"/>
         <w:bidi w:val="0"/>
         <w:ind w:left="720" w:hanging="0"/>
         <w:jc w:val="left"/>
@@ -1631,7 +1389,7 @@
           <w:ilvl w:val="0"/>
           <w:numId w:val="0"/>
         </w:numPr>
-        <w:shd w:fill="AFD095" w:val="clear"/>
+        <w:shd w:val="clear" w:fill="AFD095"/>
         <w:bidi w:val="0"/>
         <w:ind w:left="720" w:hanging="0"/>
         <w:jc w:val="left"/>
@@ -1648,7 +1406,7 @@
           <w:ilvl w:val="0"/>
           <w:numId w:val="0"/>
         </w:numPr>
-        <w:shd w:fill="AFD095" w:val="clear"/>
+        <w:shd w:val="clear" w:fill="AFD095"/>
         <w:bidi w:val="0"/>
         <w:ind w:left="720" w:hanging="0"/>
         <w:jc w:val="left"/>
@@ -1666,7 +1424,7 @@
           <w:ilvl w:val="0"/>
           <w:numId w:val="0"/>
         </w:numPr>
-        <w:shd w:fill="AFD095" w:val="clear"/>
+        <w:shd w:val="clear" w:fill="AFD095"/>
         <w:bidi w:val="0"/>
         <w:ind w:left="720" w:hanging="0"/>
         <w:jc w:val="left"/>
@@ -1695,7 +1453,7 @@
           <w:ilvl w:val="0"/>
           <w:numId w:val="0"/>
         </w:numPr>
-        <w:shd w:fill="AFD095" w:val="clear"/>
+        <w:shd w:val="clear" w:fill="AFD095"/>
         <w:bidi w:val="0"/>
         <w:ind w:left="720" w:hanging="0"/>
         <w:jc w:val="left"/>
@@ -1735,11 +1493,7 @@
       </w:pPr>
       <w:r>
         <w:rPr/>
-        <w:t xml:space="preserve">Patroni </w:t>
-      </w:r>
-      <w:r>
-        <w:rPr/>
-        <w:t>на pg1 и pg2</w:t>
+        <w:t>Patroni на pg1 и pg2</w:t>
       </w:r>
     </w:p>
     <w:p>
@@ -1770,7 +1524,7 @@
           <w:ilvl w:val="0"/>
           <w:numId w:val="0"/>
         </w:numPr>
-        <w:shd w:fill="AFD095" w:val="clear"/>
+        <w:shd w:val="clear" w:fill="AFD095"/>
         <w:bidi w:val="0"/>
         <w:ind w:left="720" w:hanging="0"/>
         <w:jc w:val="left"/>
@@ -1788,7 +1542,7 @@
           <w:ilvl w:val="0"/>
           <w:numId w:val="0"/>
         </w:numPr>
-        <w:shd w:fill="AFD095" w:val="clear"/>
+        <w:shd w:val="clear" w:fill="AFD095"/>
         <w:bidi w:val="0"/>
         <w:ind w:left="720" w:hanging="0"/>
         <w:jc w:val="left"/>
@@ -1806,7 +1560,7 @@
           <w:ilvl w:val="0"/>
           <w:numId w:val="0"/>
         </w:numPr>
-        <w:shd w:fill="AFD095" w:val="clear"/>
+        <w:shd w:val="clear" w:fill="AFD095"/>
         <w:bidi w:val="0"/>
         <w:ind w:left="720" w:hanging="0"/>
         <w:jc w:val="left"/>
@@ -1873,7 +1627,7 @@
           <w:ilvl w:val="0"/>
           <w:numId w:val="0"/>
         </w:numPr>
-        <w:shd w:fill="AFD095" w:val="clear"/>
+        <w:shd w:val="clear" w:fill="AFD095"/>
         <w:bidi w:val="0"/>
         <w:ind w:left="720" w:hanging="0"/>
         <w:jc w:val="left"/>
@@ -1881,11 +1635,7 @@
       </w:pPr>
       <w:r>
         <w:rPr/>
-        <w:t xml:space="preserve">$ touch </w:t>
-      </w:r>
-      <w:r>
-        <w:rPr/>
-        <w:t>/etc/patroni.yml</w:t>
+        <w:t>$ touch /etc/patroni.yml</w:t>
       </w:r>
     </w:p>
     <w:p>
@@ -1909,9 +1659,6 @@
       <w:r>
         <w:rPr/>
         <w:tab/>
-      </w:r>
-      <w:r>
-        <w:rPr/>
         <w:t>Копировать на соотвествующий сервер конфигурацию Patroni:</w:t>
       </w:r>
     </w:p>
@@ -2006,19 +1753,7 @@
       </w:pPr>
       <w:r>
         <w:rPr/>
-        <w:t>Unit: Созда</w:t>
-      </w:r>
-      <w:r>
-        <w:rPr/>
-        <w:t>ть</w:t>
-      </w:r>
-      <w:r>
-        <w:rPr/>
-        <w:t xml:space="preserve"> юнит сервиса </w:t>
-      </w:r>
-      <w:r>
-        <w:rPr/>
-        <w:t>Patroni на pg1, pg2</w:t>
+        <w:t>Unit: Создать юнит сервиса Patroni на pg1, pg2</w:t>
       </w:r>
     </w:p>
     <w:p>
@@ -2028,7 +1763,7 @@
           <w:ilvl w:val="0"/>
           <w:numId w:val="0"/>
         </w:numPr>
-        <w:shd w:fill="AFD095" w:val="clear"/>
+        <w:shd w:val="clear" w:fill="AFD095"/>
         <w:bidi w:val="0"/>
         <w:ind w:left="720" w:hanging="0"/>
         <w:jc w:val="left"/>
@@ -2036,15 +1771,7 @@
       </w:pPr>
       <w:r>
         <w:rPr/>
-        <w:t xml:space="preserve"># </w:t>
-      </w:r>
-      <w:r>
-        <w:rPr/>
-        <w:t xml:space="preserve">touch </w:t>
-      </w:r>
-      <w:r>
-        <w:rPr/>
-        <w:t>/etc/systemd/system/patroni.service</w:t>
+        <w:t># touch /etc/systemd/system/patroni.service</w:t>
       </w:r>
     </w:p>
     <w:p>
@@ -2057,16 +1784,13 @@
       <w:r>
         <w:rPr/>
         <w:tab/>
-      </w:r>
-      <w:r>
-        <w:rPr/>
         <w:t>или</w:t>
       </w:r>
     </w:p>
     <w:p>
       <w:pPr>
         <w:pStyle w:val="Courier2"/>
-        <w:shd w:fill="AFD095" w:val="clear"/>
+        <w:shd w:val="clear" w:fill="AFD095"/>
         <w:bidi w:val="0"/>
         <w:jc w:val="left"/>
         <w:rPr/>
@@ -2074,9 +1798,6 @@
       <w:r>
         <w:rPr/>
         <w:tab/>
-      </w:r>
-      <w:r>
-        <w:rPr/>
         <w:t># systemctl edit --full --force patroni.service</w:t>
       </w:r>
     </w:p>
@@ -2092,42 +1813,40 @@
         <w:jc w:val="left"/>
         <w:rPr/>
       </w:pPr>
+      <w:r>
+        <w:rPr/>
+      </w:r>
+    </w:p>
+    <w:p>
+      <w:pPr>
+        <w:pStyle w:val="Normal"/>
+        <w:numPr>
+          <w:ilvl w:val="0"/>
+          <w:numId w:val="0"/>
+        </w:numPr>
+        <w:bidi w:val="0"/>
+        <w:ind w:left="720" w:hanging="0"/>
+        <w:jc w:val="left"/>
+        <w:rPr/>
+      </w:pPr>
+      <w:r>
+        <w:rPr/>
+        <w:t>Пример unit-a:</w:t>
+      </w:r>
+    </w:p>
+    <w:p>
+      <w:pPr>
+        <w:pStyle w:val="Normal"/>
+        <w:numPr>
+          <w:ilvl w:val="0"/>
+          <w:numId w:val="0"/>
+        </w:numPr>
+        <w:bidi w:val="0"/>
+        <w:ind w:left="720" w:hanging="0"/>
+        <w:jc w:val="left"/>
+        <w:rPr/>
+      </w:pPr>
       <w:hyperlink r:id="rId10">
-        <w:r>
-          <w:rPr/>
-        </w:r>
-      </w:hyperlink>
-    </w:p>
-    <w:p>
-      <w:pPr>
-        <w:pStyle w:val="Normal"/>
-        <w:numPr>
-          <w:ilvl w:val="0"/>
-          <w:numId w:val="0"/>
-        </w:numPr>
-        <w:bidi w:val="0"/>
-        <w:ind w:left="720" w:hanging="0"/>
-        <w:jc w:val="left"/>
-        <w:rPr/>
-      </w:pPr>
-      <w:r>
-        <w:rPr/>
-        <w:t>Пример unit-a:</w:t>
-      </w:r>
-    </w:p>
-    <w:p>
-      <w:pPr>
-        <w:pStyle w:val="Normal"/>
-        <w:numPr>
-          <w:ilvl w:val="0"/>
-          <w:numId w:val="0"/>
-        </w:numPr>
-        <w:bidi w:val="0"/>
-        <w:ind w:left="720" w:hanging="0"/>
-        <w:jc w:val="left"/>
-        <w:rPr/>
-      </w:pPr>
-      <w:hyperlink r:id="rId11">
         <w:r>
           <w:rPr>
             <w:rStyle w:val="InternetLink"/>
@@ -2157,16 +1876,13 @@
       <w:r>
         <w:rPr/>
         <w:tab/>
-      </w:r>
-      <w:r>
-        <w:rPr/>
         <w:t>выполнить перезагрузку сервиса Patroni и старт при запуске</w:t>
       </w:r>
     </w:p>
     <w:p>
       <w:pPr>
         <w:pStyle w:val="Courier2"/>
-        <w:shd w:fill="AFD095" w:val="clear"/>
+        <w:shd w:val="clear" w:fill="AFD095"/>
         <w:bidi w:val="0"/>
         <w:jc w:val="left"/>
         <w:rPr/>
@@ -2174,16 +1890,13 @@
       <w:r>
         <w:rPr/>
         <w:tab/>
-      </w:r>
-      <w:r>
-        <w:rPr/>
         <w:t># systemctl start patroni</w:t>
       </w:r>
     </w:p>
     <w:p>
       <w:pPr>
         <w:pStyle w:val="Courier2"/>
-        <w:shd w:fill="AFD095" w:val="clear"/>
+        <w:shd w:val="clear" w:fill="AFD095"/>
         <w:bidi w:val="0"/>
         <w:jc w:val="left"/>
         <w:rPr/>
@@ -2191,9 +1904,6 @@
       <w:r>
         <w:rPr/>
         <w:tab/>
-      </w:r>
-      <w:r>
-        <w:rPr/>
         <w:t xml:space="preserve"># systemctl </w:t>
       </w:r>
       <w:r>
@@ -2229,6 +1939,22 @@
         <w:pStyle w:val="Normal"/>
         <w:numPr>
           <w:ilvl w:val="0"/>
+          <w:numId w:val="0"/>
+        </w:numPr>
+        <w:bidi w:val="0"/>
+        <w:ind w:left="720" w:hanging="0"/>
+        <w:jc w:val="left"/>
+        <w:rPr/>
+      </w:pPr>
+      <w:r>
+        <w:rPr/>
+      </w:r>
+    </w:p>
+    <w:p>
+      <w:pPr>
+        <w:pStyle w:val="Normal"/>
+        <w:numPr>
+          <w:ilvl w:val="0"/>
           <w:numId w:val="2"/>
         </w:numPr>
         <w:bidi w:val="0"/>
@@ -2237,6 +1963,56 @@
       </w:pPr>
       <w:r>
         <w:rPr/>
+        <w:t>Astra Linux — отключение контроля меток безопасности несуществующих пользователей</w:t>
+      </w:r>
+    </w:p>
+    <w:p>
+      <w:pPr>
+        <w:pStyle w:val="Courier2"/>
+        <w:numPr>
+          <w:ilvl w:val="0"/>
+          <w:numId w:val="0"/>
+        </w:numPr>
+        <w:ind w:left="720" w:hanging="0"/>
+        <w:rPr/>
+      </w:pPr>
+      <w:r>
+        <w:rPr/>
+        <w:t xml:space="preserve"># </w:t>
+      </w:r>
+      <w:r>
+        <w:rPr/>
+        <w:t>/etc/parsec/mswitch.conf</w:t>
+      </w:r>
+    </w:p>
+    <w:p>
+      <w:pPr>
+        <w:pStyle w:val="Courier2"/>
+        <w:numPr>
+          <w:ilvl w:val="0"/>
+          <w:numId w:val="0"/>
+        </w:numPr>
+        <w:ind w:left="720" w:hanging="0"/>
+        <w:rPr/>
+      </w:pPr>
+      <w:r>
+        <w:rPr/>
+        <w:t>zero_if_notfound: yes</w:t>
+      </w:r>
+    </w:p>
+    <w:p>
+      <w:pPr>
+        <w:pStyle w:val="Normal"/>
+        <w:numPr>
+          <w:ilvl w:val="0"/>
+          <w:numId w:val="2"/>
+        </w:numPr>
+        <w:bidi w:val="0"/>
+        <w:jc w:val="left"/>
+        <w:rPr/>
+      </w:pPr>
+      <w:r>
+        <w:rPr/>
         <w:t>Проверка состояния Patroni кластера на pg1, pg2</w:t>
       </w:r>
     </w:p>
@@ -2247,7 +2023,7 @@
           <w:ilvl w:val="0"/>
           <w:numId w:val="0"/>
         </w:numPr>
-        <w:shd w:fill="AFD095" w:val="clear"/>
+        <w:shd w:val="clear" w:fill="AFD095"/>
         <w:bidi w:val="0"/>
         <w:ind w:left="720" w:hanging="0"/>
         <w:jc w:val="left"/>
@@ -2297,7 +2073,7 @@
           <w:ilvl w:val="0"/>
           <w:numId w:val="0"/>
         </w:numPr>
-        <w:shd w:fill="AFD095" w:val="clear"/>
+        <w:shd w:val="clear" w:fill="AFD095"/>
         <w:bidi w:val="0"/>
         <w:ind w:left="720" w:hanging="0"/>
         <w:jc w:val="left"/>
@@ -2337,11 +2113,7 @@
       </w:pPr>
       <w:r>
         <w:rPr/>
-        <w:t xml:space="preserve">HA-Proxy </w:t>
-      </w:r>
-      <w:r>
-        <w:rPr/>
-        <w:t xml:space="preserve">на </w:t>
+        <w:t xml:space="preserve">HA-Proxy на </w:t>
       </w:r>
       <w:r>
         <w:rPr>
@@ -2376,7 +2148,7 @@
           <w:ilvl w:val="0"/>
           <w:numId w:val="0"/>
         </w:numPr>
-        <w:shd w:fill="AFD095" w:val="clear"/>
+        <w:shd w:val="clear" w:fill="AFD095"/>
         <w:bidi w:val="0"/>
         <w:ind w:left="720" w:hanging="0"/>
         <w:jc w:val="left"/>
@@ -2399,11 +2171,9 @@
         <w:jc w:val="left"/>
         <w:rPr/>
       </w:pPr>
-      <w:hyperlink r:id="rId12">
-        <w:r>
-          <w:rPr/>
-        </w:r>
-      </w:hyperlink>
+      <w:r>
+        <w:rPr/>
+      </w:r>
     </w:p>
     <w:p>
       <w:pPr>
@@ -2417,7 +2187,7 @@
         <w:jc w:val="left"/>
         <w:rPr/>
       </w:pPr>
-      <w:hyperlink r:id="rId13">
+      <w:hyperlink r:id="rId11">
         <w:r>
           <w:rPr>
             <w:rStyle w:val="InternetLink"/>
@@ -2447,16 +2217,13 @@
       <w:r>
         <w:rPr/>
         <w:tab/>
-      </w:r>
-      <w:r>
-        <w:rPr/>
         <w:t xml:space="preserve">Конфигурацию отредактировать и скопировать в </w:t>
       </w:r>
     </w:p>
     <w:p>
       <w:pPr>
         <w:pStyle w:val="Courier2"/>
-        <w:shd w:fill="AFD095" w:val="clear"/>
+        <w:shd w:val="clear" w:fill="AFD095"/>
         <w:bidi w:val="0"/>
         <w:jc w:val="left"/>
         <w:rPr/>
@@ -2488,9 +2255,6 @@
       <w:r>
         <w:rPr/>
         <w:tab/>
-      </w:r>
-      <w:r>
-        <w:rPr/>
         <w:t xml:space="preserve">Проверить состояние статистических данных </w:t>
       </w:r>
       <w:r>
@@ -2569,7 +2333,7 @@
           <w:ilvl w:val="0"/>
           <w:numId w:val="0"/>
         </w:numPr>
-        <w:shd w:fill="AFD095" w:val="clear"/>
+        <w:shd w:val="clear" w:fill="AFD095"/>
         <w:bidi w:val="0"/>
         <w:ind w:left="1080" w:hanging="0"/>
         <w:jc w:val="left"/>
@@ -2577,11 +2341,7 @@
       </w:pPr>
       <w:r>
         <w:rPr/>
-        <w:t xml:space="preserve">root@pg1 </w:t>
-      </w:r>
-      <w:r>
-        <w:rPr/>
-        <w:t># psql -Upostgres -c "create database dbtest1"</w:t>
+        <w:t>root@pg1 # psql -Upostgres -c "create database dbtest1"</w:t>
       </w:r>
     </w:p>
     <w:p>
@@ -2630,7 +2390,7 @@
           <w:ilvl w:val="0"/>
           <w:numId w:val="0"/>
         </w:numPr>
-        <w:shd w:fill="AFD095" w:val="clear"/>
+        <w:shd w:val="clear" w:fill="AFD095"/>
         <w:bidi w:val="0"/>
         <w:ind w:left="1080" w:hanging="0"/>
         <w:jc w:val="left"/>
@@ -2708,7 +2468,7 @@
           <w:ilvl w:val="0"/>
           <w:numId w:val="0"/>
         </w:numPr>
-        <w:shd w:fill="AFD095" w:val="clear"/>
+        <w:shd w:val="clear" w:fill="AFD095"/>
         <w:bidi w:val="0"/>
         <w:ind w:left="1080" w:hanging="0"/>
         <w:jc w:val="left"/>
@@ -2716,11 +2476,7 @@
       </w:pPr>
       <w:r>
         <w:rPr/>
-        <w:t xml:space="preserve">root@haproxy# psql -h 10.102.10.200 -p15432 -U postgres dbtest1 -c 'create table </w:t>
-      </w:r>
-      <w:r>
-        <w:rPr/>
-        <w:t>tabletest1( id serial, dt timestamp default NOW() )';</w:t>
+        <w:t>root@haproxy# psql -h 10.102.10.200 -p15432 -U postgres dbtest1 -c 'create table tabletest1( id serial, dt timestamp default NOW() )';</w:t>
       </w:r>
     </w:p>
     <w:p>
@@ -2730,7 +2486,7 @@
           <w:ilvl w:val="0"/>
           <w:numId w:val="0"/>
         </w:numPr>
-        <w:shd w:fill="AFD095" w:val="clear"/>
+        <w:shd w:val="clear" w:fill="AFD095"/>
         <w:bidi w:val="0"/>
         <w:ind w:left="1080" w:hanging="0"/>
         <w:jc w:val="left"/>
@@ -2747,7 +2503,7 @@
           <w:ilvl w:val="0"/>
           <w:numId w:val="0"/>
         </w:numPr>
-        <w:shd w:fill="AFD095" w:val="clear"/>
+        <w:shd w:val="clear" w:fill="AFD095"/>
         <w:bidi w:val="0"/>
         <w:ind w:left="1080" w:hanging="0"/>
         <w:jc w:val="left"/>
@@ -2803,7 +2559,7 @@
           <w:ilvl w:val="0"/>
           <w:numId w:val="0"/>
         </w:numPr>
-        <w:shd w:fill="AFD095" w:val="clear"/>
+        <w:shd w:val="clear" w:fill="AFD095"/>
         <w:bidi w:val="0"/>
         <w:ind w:left="1080" w:hanging="0"/>
         <w:jc w:val="left"/>
@@ -2886,7 +2642,7 @@
           <w:ilvl w:val="0"/>
           <w:numId w:val="0"/>
         </w:numPr>
-        <w:shd w:fill="AFD095" w:val="clear"/>
+        <w:shd w:val="clear" w:fill="AFD095"/>
         <w:bidi w:val="0"/>
         <w:ind w:left="1080" w:hanging="0"/>
         <w:jc w:val="left"/>
@@ -2955,14 +2711,7 @@
           <w:b/>
           <w:bCs/>
         </w:rPr>
-        <w:t>pg</w:t>
-      </w:r>
-      <w:r>
-        <w:rPr>
-          <w:b/>
-          <w:bCs/>
-        </w:rPr>
-        <w:t>1</w:t>
+        <w:t>pg1</w:t>
       </w:r>
     </w:p>
     <w:p>
@@ -2986,14 +2735,7 @@
           <w:b/>
           <w:bCs/>
         </w:rPr>
-        <w:t>http://</w:t>
-      </w:r>
-      <w:r>
-        <w:rPr>
-          <w:b/>
-          <w:bCs/>
-        </w:rPr>
-        <w:t>cephpphaproxy1</w:t>
+        <w:t>http://cephpphaproxy1</w:t>
       </w:r>
     </w:p>
     <w:p>
@@ -3019,7 +2761,7 @@
           <w:ilvl w:val="0"/>
           <w:numId w:val="0"/>
         </w:numPr>
-        <w:shd w:fill="AFD095" w:val="clear"/>
+        <w:shd w:val="clear" w:fill="AFD095"/>
         <w:bidi w:val="0"/>
         <w:ind w:left="1080" w:hanging="0"/>
         <w:jc w:val="left"/>
@@ -3056,11 +2798,7 @@
       </w:r>
       <w:r>
         <w:rPr/>
-        <w:t>_pg_</w:t>
-      </w:r>
-      <w:r>
-        <w:rPr/>
-        <w:t>1</w:t>
+        <w:t>_pg_1</w:t>
       </w:r>
     </w:p>
     <w:p>
@@ -3126,7 +2864,7 @@
         <w:rPr/>
         <w:t xml:space="preserve">1. </w:t>
       </w:r>
-      <w:hyperlink r:id="rId14">
+      <w:hyperlink r:id="rId12">
         <w:r>
           <w:rPr>
             <w:rStyle w:val="InternetLink"/>
@@ -3146,7 +2884,7 @@
         <w:rPr/>
         <w:t xml:space="preserve">2. </w:t>
       </w:r>
-      <w:hyperlink r:id="rId15">
+      <w:hyperlink r:id="rId13">
         <w:r>
           <w:rPr>
             <w:rStyle w:val="InternetLink"/>
@@ -3169,7 +2907,7 @@
     <w:sectPr>
       <w:type w:val="nextPage"/>
       <w:pgSz w:w="11906" w:h="16838"/>
-      <w:pgMar w:left="1134" w:right="1134" w:header="0" w:top="1134" w:footer="0" w:bottom="1134" w:gutter="0"/>
+      <w:pgMar w:left="1134" w:right="1134" w:gutter="0" w:header="0" w:top="1134" w:footer="0" w:bottom="1134"/>
       <w:pgNumType w:fmt="decimal"/>
       <w:formProt w:val="false"/>
       <w:textDirection w:val="lrTb"/>
@@ -3194,10 +2932,10 @@
         </w:tabs>
         <w:ind w:left="0" w:hanging="0"/>
       </w:pPr>
+      <w:rPr/>
     </w:lvl>
     <w:lvl w:ilvl="1">
       <w:start w:val="1"/>
-      <w:pStyle w:val="Heading2"/>
       <w:numFmt w:val="none"/>
       <w:suff w:val="nothing"/>
       <w:lvlText w:val=""/>
@@ -3208,10 +2946,10 @@
         </w:tabs>
         <w:ind w:left="0" w:hanging="0"/>
       </w:pPr>
+      <w:rPr/>
     </w:lvl>
     <w:lvl w:ilvl="2">
       <w:start w:val="1"/>
-      <w:pStyle w:val="Heading3"/>
       <w:numFmt w:val="none"/>
       <w:suff w:val="nothing"/>
       <w:lvlText w:val=""/>
@@ -3222,10 +2960,10 @@
         </w:tabs>
         <w:ind w:left="0" w:hanging="0"/>
       </w:pPr>
+      <w:rPr/>
     </w:lvl>
     <w:lvl w:ilvl="3">
       <w:start w:val="1"/>
-      <w:pStyle w:val="Heading4"/>
       <w:numFmt w:val="none"/>
       <w:suff w:val="nothing"/>
       <w:lvlText w:val=""/>
@@ -3236,6 +2974,7 @@
         </w:tabs>
         <w:ind w:left="0" w:hanging="0"/>
       </w:pPr>
+      <w:rPr/>
     </w:lvl>
     <w:lvl w:ilvl="4">
       <w:start w:val="1"/>
@@ -3249,10 +2988,10 @@
         </w:tabs>
         <w:ind w:left="0" w:hanging="0"/>
       </w:pPr>
+      <w:rPr/>
     </w:lvl>
     <w:lvl w:ilvl="5">
       <w:start w:val="1"/>
-      <w:pStyle w:val="Heading6"/>
       <w:numFmt w:val="none"/>
       <w:suff w:val="nothing"/>
       <w:lvlText w:val=""/>
@@ -3263,10 +3002,10 @@
         </w:tabs>
         <w:ind w:left="0" w:hanging="0"/>
       </w:pPr>
+      <w:rPr/>
     </w:lvl>
     <w:lvl w:ilvl="6">
       <w:start w:val="1"/>
-      <w:pStyle w:val="Heading7"/>
       <w:numFmt w:val="none"/>
       <w:suff w:val="nothing"/>
       <w:lvlText w:val=""/>
@@ -3277,6 +3016,7 @@
         </w:tabs>
         <w:ind w:left="0" w:hanging="0"/>
       </w:pPr>
+      <w:rPr/>
     </w:lvl>
     <w:lvl w:ilvl="7">
       <w:start w:val="1"/>
@@ -3290,6 +3030,7 @@
         </w:tabs>
         <w:ind w:left="0" w:hanging="0"/>
       </w:pPr>
+      <w:rPr/>
     </w:lvl>
     <w:lvl w:ilvl="8">
       <w:start w:val="1"/>
@@ -3303,6 +3044,7 @@
         </w:tabs>
         <w:ind w:left="0" w:hanging="0"/>
       </w:pPr>
+      <w:rPr/>
     </w:lvl>
   </w:abstractNum>
   <w:abstractNum w:abstractNumId="2">
@@ -3559,6 +3301,125 @@
       <w:rPr>
         <w:rFonts w:ascii="OpenSymbol" w:hAnsi="OpenSymbol" w:cs="OpenSymbol" w:hint="default"/>
       </w:rPr>
+    </w:lvl>
+  </w:abstractNum>
+  <w:abstractNum w:abstractNumId="4">
+    <w:lvl w:ilvl="0">
+      <w:start w:val="1"/>
+      <w:numFmt w:val="none"/>
+      <w:suff w:val="nothing"/>
+      <w:lvlText w:val=""/>
+      <w:lvlJc w:val="left"/>
+      <w:pPr>
+        <w:tabs>
+          <w:tab w:val="num" w:pos="0"/>
+        </w:tabs>
+        <w:ind w:left="0" w:hanging="0"/>
+      </w:pPr>
+    </w:lvl>
+    <w:lvl w:ilvl="1">
+      <w:start w:val="1"/>
+      <w:numFmt w:val="none"/>
+      <w:suff w:val="nothing"/>
+      <w:lvlText w:val=""/>
+      <w:lvlJc w:val="left"/>
+      <w:pPr>
+        <w:tabs>
+          <w:tab w:val="num" w:pos="0"/>
+        </w:tabs>
+        <w:ind w:left="0" w:hanging="0"/>
+      </w:pPr>
+    </w:lvl>
+    <w:lvl w:ilvl="2">
+      <w:start w:val="1"/>
+      <w:numFmt w:val="none"/>
+      <w:suff w:val="nothing"/>
+      <w:lvlText w:val=""/>
+      <w:lvlJc w:val="left"/>
+      <w:pPr>
+        <w:tabs>
+          <w:tab w:val="num" w:pos="0"/>
+        </w:tabs>
+        <w:ind w:left="0" w:hanging="0"/>
+      </w:pPr>
+    </w:lvl>
+    <w:lvl w:ilvl="3">
+      <w:start w:val="1"/>
+      <w:numFmt w:val="none"/>
+      <w:suff w:val="nothing"/>
+      <w:lvlText w:val=""/>
+      <w:lvlJc w:val="left"/>
+      <w:pPr>
+        <w:tabs>
+          <w:tab w:val="num" w:pos="0"/>
+        </w:tabs>
+        <w:ind w:left="0" w:hanging="0"/>
+      </w:pPr>
+    </w:lvl>
+    <w:lvl w:ilvl="4">
+      <w:start w:val="1"/>
+      <w:numFmt w:val="none"/>
+      <w:suff w:val="nothing"/>
+      <w:lvlText w:val=""/>
+      <w:lvlJc w:val="left"/>
+      <w:pPr>
+        <w:tabs>
+          <w:tab w:val="num" w:pos="0"/>
+        </w:tabs>
+        <w:ind w:left="0" w:hanging="0"/>
+      </w:pPr>
+    </w:lvl>
+    <w:lvl w:ilvl="5">
+      <w:start w:val="1"/>
+      <w:numFmt w:val="none"/>
+      <w:suff w:val="nothing"/>
+      <w:lvlText w:val=""/>
+      <w:lvlJc w:val="left"/>
+      <w:pPr>
+        <w:tabs>
+          <w:tab w:val="num" w:pos="0"/>
+        </w:tabs>
+        <w:ind w:left="0" w:hanging="0"/>
+      </w:pPr>
+    </w:lvl>
+    <w:lvl w:ilvl="6">
+      <w:start w:val="1"/>
+      <w:numFmt w:val="none"/>
+      <w:suff w:val="nothing"/>
+      <w:lvlText w:val=""/>
+      <w:lvlJc w:val="left"/>
+      <w:pPr>
+        <w:tabs>
+          <w:tab w:val="num" w:pos="0"/>
+        </w:tabs>
+        <w:ind w:left="0" w:hanging="0"/>
+      </w:pPr>
+    </w:lvl>
+    <w:lvl w:ilvl="7">
+      <w:start w:val="1"/>
+      <w:numFmt w:val="none"/>
+      <w:suff w:val="nothing"/>
+      <w:lvlText w:val=""/>
+      <w:lvlJc w:val="left"/>
+      <w:pPr>
+        <w:tabs>
+          <w:tab w:val="num" w:pos="0"/>
+        </w:tabs>
+        <w:ind w:left="0" w:hanging="0"/>
+      </w:pPr>
+    </w:lvl>
+    <w:lvl w:ilvl="8">
+      <w:start w:val="1"/>
+      <w:numFmt w:val="none"/>
+      <w:suff w:val="nothing"/>
+      <w:lvlText w:val=""/>
+      <w:lvlJc w:val="left"/>
+      <w:pPr>
+        <w:tabs>
+          <w:tab w:val="num" w:pos="0"/>
+        </w:tabs>
+        <w:ind w:left="0" w:hanging="0"/>
+      </w:pPr>
     </w:lvl>
   </w:abstractNum>
   <w:num w:numId="1">
@@ -3569,6 +3430,9 @@
   </w:num>
   <w:num w:numId="3">
     <w:abstractNumId w:val="3"/>
+  </w:num>
+  <w:num w:numId="4">
+    <w:abstractNumId w:val="4"/>
   </w:num>
 </w:numbering>
 </file>
@@ -3587,7 +3451,6 @@
     </w:rPrDefault>
     <w:pPrDefault>
       <w:pPr>
-        <w:widowControl/>
         <w:suppressAutoHyphens w:val="true"/>
       </w:pPr>
     </w:pPrDefault>
@@ -3597,10 +3460,11 @@
     <w:qFormat/>
     <w:pPr>
       <w:widowControl/>
-      <w:kinsoku w:val="true"/>
-      <w:overflowPunct w:val="true"/>
-      <w:autoSpaceDE w:val="true"/>
+      <w:suppressAutoHyphens w:val="true"/>
+      <w:overflowPunct w:val="false"/>
       <w:bidi w:val="0"/>
+      <w:spacing w:before="0" w:after="0"/>
+      <w:jc w:val="left"/>
     </w:pPr>
     <w:rPr>
       <w:rFonts w:ascii="Liberation Serif" w:hAnsi="Liberation Serif" w:eastAsia="DejaVu Sans" w:cs="FreeSans"/>
@@ -3853,7 +3717,7 @@
     <w:basedOn w:val="Normal"/>
     <w:qFormat/>
     <w:pPr>
-      <w:shd w:fill="AFD095" w:val="clear"/>
+      <w:shd w:val="clear" w:fill="AFD095"/>
     </w:pPr>
     <w:rPr>
       <w:rFonts w:ascii="courier" w:hAnsi="courier"/>
@@ -3861,9 +3725,10 @@
       <w:bCs/>
     </w:rPr>
   </w:style>
-  <w:style w:type="paragraph" w:styleId="Drawing">
+  <w:style w:type="paragraph" w:styleId="TableofFigures">
     <w:name w:val="Table of Figures"/>
     <w:basedOn w:val="Caption"/>
+    <w:qFormat/>
     <w:pPr/>
     <w:rPr/>
   </w:style>
@@ -3902,10 +3767,11 @@
       <w:szCs w:val="36"/>
     </w:rPr>
   </w:style>
-  <w:style w:type="paragraph" w:styleId="Appendix">
+  <w:style w:type="paragraph" w:styleId="Closing">
     <w:name w:val="Closing"/>
     <w:basedOn w:val="Heading"/>
     <w:next w:val="TextBody"/>
+    <w:qFormat/>
     <w:pPr>
       <w:jc w:val="center"/>
     </w:pPr>
@@ -3938,5 +3804,12 @@
       <w:szCs w:val="20"/>
     </w:rPr>
   </w:style>
+  <w:style w:type="paragraph" w:styleId="FrameContents">
+    <w:name w:val="Frame Contents"/>
+    <w:basedOn w:val="Normal"/>
+    <w:qFormat/>
+    <w:pPr/>
+    <w:rPr/>
+  </w:style>
 </w:styles>
 </file>
</xml_diff>